<commit_message>
se agrega carpeta trabajando
</commit_message>
<xml_diff>
--- a/carta_fichas_tecnicas/ficha_tecnica_biosida.docx
+++ b/carta_fichas_tecnicas/ficha_tecnica_biosida.docx
@@ -35,7 +35,9 @@
                     </pic:cNvPicPr>
                   </pic:nvPicPr>
                   <pic:blipFill>
-                    <a:blip r:embed="rId2"/>
+                    <a:blip r:embed="rId2">
+                      <a:lum bright="70000" contrast="-70000"/>
+                    </a:blip>
                     <a:stretch>
                       <a:fillRect/>
                     </a:stretch>
@@ -1675,13 +1677,303 @@
         <w:rPr/>
       </w:pPr>
       <w:r>
+        <w:drawing>
+          <wp:anchor behindDoc="0" distT="0" distB="0" distL="0" distR="0" simplePos="0" locked="0" layoutInCell="1" allowOverlap="1" relativeHeight="5">
+            <wp:simplePos x="0" y="0"/>
+            <wp:positionH relativeFrom="column">
+              <wp:align>center</wp:align>
+            </wp:positionH>
+            <wp:positionV relativeFrom="paragraph">
+              <wp:posOffset>635</wp:posOffset>
+            </wp:positionV>
+            <wp:extent cx="4328795" cy="3246755"/>
+            <wp:effectExtent l="0" t="0" r="0" b="0"/>
+            <wp:wrapSquare wrapText="largest"/>
+            <wp:docPr id="2" name="Imagen1" descr=""/>
+            <wp:cNvGraphicFramePr>
+              <a:graphicFrameLocks xmlns:a="http://schemas.openxmlformats.org/drawingml/2006/main" noChangeAspect="1"/>
+            </wp:cNvGraphicFramePr>
+            <a:graphic xmlns:a="http://schemas.openxmlformats.org/drawingml/2006/main">
+              <a:graphicData uri="http://schemas.openxmlformats.org/drawingml/2006/picture">
+                <pic:pic xmlns:pic="http://schemas.openxmlformats.org/drawingml/2006/picture">
+                  <pic:nvPicPr>
+                    <pic:cNvPr id="2" name="Imagen1" descr=""/>
+                    <pic:cNvPicPr>
+                      <a:picLocks noChangeAspect="1" noChangeArrowheads="1"/>
+                    </pic:cNvPicPr>
+                  </pic:nvPicPr>
+                  <pic:blipFill>
+                    <a:blip r:embed="rId3"/>
+                    <a:stretch>
+                      <a:fillRect/>
+                    </a:stretch>
+                  </pic:blipFill>
+                  <pic:spPr bwMode="auto">
+                    <a:xfrm>
+                      <a:off x="0" y="0"/>
+                      <a:ext cx="4328795" cy="3246755"/>
+                    </a:xfrm>
+                    <a:prstGeom prst="rect">
+                      <a:avLst/>
+                    </a:prstGeom>
+                  </pic:spPr>
+                </pic:pic>
+              </a:graphicData>
+            </a:graphic>
+          </wp:anchor>
+        </w:drawing>
+      </w:r>
+      <w:r>
         <w:rPr/>
         <w:br/>
       </w:r>
     </w:p>
+    <w:p>
+      <w:pPr>
+        <w:pStyle w:val="Normal"/>
+        <w:rPr/>
+      </w:pPr>
+      <w:r>
+        <w:rPr/>
+      </w:r>
+    </w:p>
+    <w:p>
+      <w:pPr>
+        <w:pStyle w:val="Normal"/>
+        <w:rPr/>
+      </w:pPr>
+      <w:r>
+        <w:rPr/>
+      </w:r>
+    </w:p>
+    <w:p>
+      <w:pPr>
+        <w:pStyle w:val="Normal"/>
+        <w:rPr/>
+      </w:pPr>
+      <w:r>
+        <w:rPr/>
+      </w:r>
+    </w:p>
+    <w:p>
+      <w:pPr>
+        <w:pStyle w:val="Normal"/>
+        <w:rPr/>
+      </w:pPr>
+      <w:r>
+        <w:rPr/>
+      </w:r>
+    </w:p>
+    <w:p>
+      <w:pPr>
+        <w:pStyle w:val="Normal"/>
+        <w:rPr/>
+      </w:pPr>
+      <w:r>
+        <w:rPr/>
+      </w:r>
+    </w:p>
+    <w:p>
+      <w:pPr>
+        <w:pStyle w:val="Normal"/>
+        <w:rPr/>
+      </w:pPr>
+      <w:r>
+        <w:rPr/>
+      </w:r>
+    </w:p>
+    <w:p>
+      <w:pPr>
+        <w:pStyle w:val="Normal"/>
+        <w:rPr/>
+      </w:pPr>
+      <w:r>
+        <w:rPr/>
+      </w:r>
+    </w:p>
+    <w:p>
+      <w:pPr>
+        <w:pStyle w:val="Normal"/>
+        <w:rPr/>
+      </w:pPr>
+      <w:r>
+        <w:rPr/>
+      </w:r>
+    </w:p>
+    <w:p>
+      <w:pPr>
+        <w:pStyle w:val="Normal"/>
+        <w:rPr/>
+      </w:pPr>
+      <w:r>
+        <w:rPr/>
+      </w:r>
+    </w:p>
+    <w:p>
+      <w:pPr>
+        <w:pStyle w:val="Normal"/>
+        <w:rPr/>
+      </w:pPr>
+      <w:r>
+        <w:rPr/>
+      </w:r>
+    </w:p>
+    <w:p>
+      <w:pPr>
+        <w:pStyle w:val="Normal"/>
+        <w:rPr/>
+      </w:pPr>
+      <w:r>
+        <w:rPr/>
+      </w:r>
+    </w:p>
+    <w:p>
+      <w:pPr>
+        <w:pStyle w:val="Normal"/>
+        <w:rPr/>
+      </w:pPr>
+      <w:r>
+        <w:rPr/>
+      </w:r>
+    </w:p>
+    <w:p>
+      <w:pPr>
+        <w:pStyle w:val="Normal"/>
+        <w:rPr/>
+      </w:pPr>
+      <w:r>
+        <w:rPr/>
+      </w:r>
+    </w:p>
+    <w:p>
+      <w:pPr>
+        <w:pStyle w:val="Normal"/>
+        <w:rPr/>
+      </w:pPr>
+      <w:r>
+        <w:rPr/>
+      </w:r>
+    </w:p>
+    <w:p>
+      <w:pPr>
+        <w:pStyle w:val="Normal"/>
+        <w:rPr/>
+      </w:pPr>
+      <w:r>
+        <w:rPr/>
+      </w:r>
+    </w:p>
+    <w:p>
+      <w:pPr>
+        <w:pStyle w:val="Normal"/>
+        <w:rPr/>
+      </w:pPr>
+      <w:r>
+        <w:rPr/>
+      </w:r>
+    </w:p>
+    <w:p>
+      <w:pPr>
+        <w:pStyle w:val="Normal"/>
+        <w:rPr/>
+      </w:pPr>
+      <w:r>
+        <w:rPr/>
+      </w:r>
+    </w:p>
+    <w:p>
+      <w:pPr>
+        <w:pStyle w:val="Normal"/>
+        <w:rPr/>
+      </w:pPr>
+      <w:r>
+        <w:rPr/>
+      </w:r>
+    </w:p>
+    <w:p>
+      <w:pPr>
+        <w:pStyle w:val="Normal"/>
+        <w:rPr/>
+      </w:pPr>
+      <w:r>
+        <w:rPr/>
+      </w:r>
+    </w:p>
+    <w:p>
+      <w:pPr>
+        <w:pStyle w:val="Normal"/>
+        <w:rPr/>
+      </w:pPr>
+      <w:r>
+        <w:rPr/>
+      </w:r>
+    </w:p>
+    <w:p>
+      <w:pPr>
+        <w:pStyle w:val="Normal"/>
+        <w:rPr/>
+      </w:pPr>
+      <w:r>
+        <w:rPr/>
+      </w:r>
+    </w:p>
+    <w:p>
+      <w:pPr>
+        <w:pStyle w:val="Normal"/>
+        <w:rPr/>
+      </w:pPr>
+      <w:r>
+        <w:rPr/>
+        <w:drawing>
+          <wp:anchor behindDoc="0" distT="0" distB="0" distL="0" distR="0" simplePos="0" locked="0" layoutInCell="1" allowOverlap="1" relativeHeight="6">
+            <wp:simplePos x="0" y="0"/>
+            <wp:positionH relativeFrom="column">
+              <wp:align>center</wp:align>
+            </wp:positionH>
+            <wp:positionV relativeFrom="paragraph">
+              <wp:posOffset>635</wp:posOffset>
+            </wp:positionV>
+            <wp:extent cx="4341495" cy="2987675"/>
+            <wp:effectExtent l="0" t="0" r="0" b="0"/>
+            <wp:wrapSquare wrapText="largest"/>
+            <wp:docPr id="3" name="Imagen2" descr=""/>
+            <wp:cNvGraphicFramePr>
+              <a:graphicFrameLocks xmlns:a="http://schemas.openxmlformats.org/drawingml/2006/main" noChangeAspect="1"/>
+            </wp:cNvGraphicFramePr>
+            <a:graphic xmlns:a="http://schemas.openxmlformats.org/drawingml/2006/main">
+              <a:graphicData uri="http://schemas.openxmlformats.org/drawingml/2006/picture">
+                <pic:pic xmlns:pic="http://schemas.openxmlformats.org/drawingml/2006/picture">
+                  <pic:nvPicPr>
+                    <pic:cNvPr id="3" name="Imagen2" descr=""/>
+                    <pic:cNvPicPr>
+                      <a:picLocks noChangeAspect="1" noChangeArrowheads="1"/>
+                    </pic:cNvPicPr>
+                  </pic:nvPicPr>
+                  <pic:blipFill>
+                    <a:blip r:embed="rId4"/>
+                    <a:stretch>
+                      <a:fillRect/>
+                    </a:stretch>
+                  </pic:blipFill>
+                  <pic:spPr bwMode="auto">
+                    <a:xfrm>
+                      <a:off x="0" y="0"/>
+                      <a:ext cx="4341495" cy="2987675"/>
+                    </a:xfrm>
+                    <a:prstGeom prst="rect">
+                      <a:avLst/>
+                    </a:prstGeom>
+                  </pic:spPr>
+                </pic:pic>
+              </a:graphicData>
+            </a:graphic>
+          </wp:anchor>
+        </w:drawing>
+      </w:r>
+    </w:p>
     <w:sectPr>
-      <w:headerReference w:type="default" r:id="rId3"/>
-      <w:footerReference w:type="default" r:id="rId4"/>
+      <w:headerReference w:type="default" r:id="rId5"/>
+      <w:footerReference w:type="default" r:id="rId6"/>
       <w:type w:val="nextPage"/>
       <w:pgSz w:w="11906" w:h="16838"/>
       <w:pgMar w:left="567" w:right="567" w:header="285" w:top="567" w:footer="345" w:bottom="567" w:gutter="0"/>
@@ -1736,7 +2028,7 @@
         <wp:inline distT="0" distB="0" distL="0" distR="0">
           <wp:extent cx="1243330" cy="768350"/>
           <wp:effectExtent l="0" t="0" r="0" b="0"/>
-          <wp:docPr id="2" name="image1.png" descr=""/>
+          <wp:docPr id="4" name="image1.png" descr=""/>
           <wp:cNvGraphicFramePr>
             <a:graphicFrameLocks xmlns:a="http://schemas.openxmlformats.org/drawingml/2006/main" noChangeAspect="1"/>
           </wp:cNvGraphicFramePr>
@@ -1744,7 +2036,7 @@
             <a:graphicData uri="http://schemas.openxmlformats.org/drawingml/2006/picture">
               <pic:pic xmlns:pic="http://schemas.openxmlformats.org/drawingml/2006/picture">
                 <pic:nvPicPr>
-                  <pic:cNvPr id="2" name="image1.png" descr=""/>
+                  <pic:cNvPr id="4" name="image1.png" descr=""/>
                   <pic:cNvPicPr>
                     <a:picLocks noChangeAspect="1" noChangeArrowheads="1"/>
                   </pic:cNvPicPr>
@@ -1787,6 +2079,9 @@
       </w:pPr>
       <w:rPr>
         <w:rFonts w:ascii="Symbol" w:hAnsi="Symbol" w:cs="Symbol" w:hint="default"/>
+        <w:sz w:val="24"/>
+        <w:b w:val="false"/>
+        <w:rFonts w:cs="Symbol"/>
       </w:rPr>
     </w:lvl>
     <w:lvl w:ilvl="1">
@@ -1799,6 +2094,7 @@
       </w:pPr>
       <w:rPr>
         <w:rFonts w:ascii="Courier New" w:hAnsi="Courier New" w:cs="Courier New" w:hint="default"/>
+        <w:rFonts w:cs="Courier New"/>
       </w:rPr>
     </w:lvl>
     <w:lvl w:ilvl="2">
@@ -1811,6 +2107,7 @@
       </w:pPr>
       <w:rPr>
         <w:rFonts w:ascii="Wingdings" w:hAnsi="Wingdings" w:cs="Wingdings" w:hint="default"/>
+        <w:rFonts w:cs="Wingdings"/>
       </w:rPr>
     </w:lvl>
     <w:lvl w:ilvl="3">
@@ -1823,6 +2120,7 @@
       </w:pPr>
       <w:rPr>
         <w:rFonts w:ascii="Symbol" w:hAnsi="Symbol" w:cs="Symbol" w:hint="default"/>
+        <w:rFonts w:cs="Symbol"/>
       </w:rPr>
     </w:lvl>
     <w:lvl w:ilvl="4">
@@ -1835,6 +2133,7 @@
       </w:pPr>
       <w:rPr>
         <w:rFonts w:ascii="Courier New" w:hAnsi="Courier New" w:cs="Courier New" w:hint="default"/>
+        <w:rFonts w:cs="Courier New"/>
       </w:rPr>
     </w:lvl>
     <w:lvl w:ilvl="5">
@@ -1847,6 +2146,7 @@
       </w:pPr>
       <w:rPr>
         <w:rFonts w:ascii="Wingdings" w:hAnsi="Wingdings" w:cs="Wingdings" w:hint="default"/>
+        <w:rFonts w:cs="Wingdings"/>
       </w:rPr>
     </w:lvl>
     <w:lvl w:ilvl="6">
@@ -1859,6 +2159,7 @@
       </w:pPr>
       <w:rPr>
         <w:rFonts w:ascii="Symbol" w:hAnsi="Symbol" w:cs="Symbol" w:hint="default"/>
+        <w:rFonts w:cs="Symbol"/>
       </w:rPr>
     </w:lvl>
     <w:lvl w:ilvl="7">
@@ -1871,6 +2172,7 @@
       </w:pPr>
       <w:rPr>
         <w:rFonts w:ascii="Courier New" w:hAnsi="Courier New" w:cs="Courier New" w:hint="default"/>
+        <w:rFonts w:cs="Courier New"/>
       </w:rPr>
     </w:lvl>
     <w:lvl w:ilvl="8">
@@ -1883,6 +2185,7 @@
       </w:pPr>
       <w:rPr>
         <w:rFonts w:ascii="Wingdings" w:hAnsi="Wingdings" w:cs="Wingdings" w:hint="default"/>
+        <w:rFonts w:cs="Wingdings"/>
       </w:rPr>
     </w:lvl>
   </w:abstractNum>
@@ -1993,7 +2296,6 @@
     <w:rPrDefault>
       <w:rPr>
         <w:rFonts w:ascii="Arial" w:hAnsi="Arial" w:eastAsia="Arial" w:cs="Arial"/>
-        <w:sz w:val="22"/>
         <w:szCs w:val="22"/>
         <w:lang w:val="es" w:eastAsia="zh-CN" w:bidi="hi-IN"/>
       </w:rPr>

</xml_diff>